<commit_message>
Finished Lab 1 document.
</commit_message>
<xml_diff>
--- a/docs/Lab1/Lab1.docx
+++ b/docs/Lab1/Lab1.docx
@@ -252,81 +252,37 @@
                 <w:b/>
               </w:rPr>
             </w:pPr>
-            <w:proofErr w:type="spellStart"/>
-            <w:proofErr w:type="gramStart"/>
-            <w:r>
-              <w:rPr>
-                <w:b/>
-              </w:rPr>
-              <w:t>Title:Build</w:t>
-            </w:r>
-            <w:proofErr w:type="spellEnd"/>
-            <w:proofErr w:type="gramEnd"/>
-            <w:r>
-              <w:rPr>
-                <w:b/>
-              </w:rPr>
-              <w:t xml:space="preserve"> A Computer!</w:t>
-            </w:r>
-          </w:p>
-          <w:p>
-            <w:pPr>
-              <w:widowControl w:val="0"/>
-              <w:pBdr>
-                <w:top w:val="nil"/>
-                <w:left w:val="nil"/>
-                <w:bottom w:val="nil"/>
-                <w:right w:val="nil"/>
-                <w:between w:val="nil"/>
-              </w:pBdr>
-            </w:pPr>
-            <w:r>
-              <w:rPr>
-                <w:b/>
-              </w:rPr>
-              <w:t>Time: 1 hour 10 min</w:t>
-            </w:r>
-          </w:p>
-          <w:p>
-            <w:pPr>
-              <w:widowControl w:val="0"/>
-              <w:pBdr>
-                <w:top w:val="nil"/>
-                <w:left w:val="nil"/>
-                <w:bottom w:val="nil"/>
-                <w:right w:val="nil"/>
-                <w:between w:val="nil"/>
-              </w:pBdr>
-              <w:rPr>
-                <w:b/>
-              </w:rPr>
-            </w:pPr>
-            <w:r>
-              <w:rPr>
-                <w:b/>
-              </w:rPr>
-              <w:t>Level: Beginner ***</w:t>
-            </w:r>
-          </w:p>
-          <w:p>
-            <w:pPr>
-              <w:widowControl w:val="0"/>
-              <w:pBdr>
-                <w:top w:val="nil"/>
-                <w:left w:val="nil"/>
-                <w:bottom w:val="nil"/>
-                <w:right w:val="nil"/>
-                <w:between w:val="nil"/>
-              </w:pBdr>
-              <w:rPr>
-                <w:b/>
-              </w:rPr>
-            </w:pPr>
-            <w:r>
-              <w:rPr>
-                <w:b/>
-              </w:rPr>
-              <w:t xml:space="preserve">Note: Depending on the level of your student, you can adapt examples </w:t>
+            <w:r>
+              <w:rPr>
+                <w:b/>
+              </w:rPr>
+              <w:t>Title:Build A Computer and Learn!</w:t>
+            </w:r>
+          </w:p>
+          <w:p>
+            <w:pPr>
+              <w:widowControl w:val="0"/>
+              <w:pBdr>
+                <w:top w:val="nil"/>
+                <w:left w:val="nil"/>
+                <w:bottom w:val="nil"/>
+                <w:right w:val="nil"/>
+                <w:between w:val="nil"/>
+              </w:pBdr>
+            </w:pPr>
+            <w:r>
+              <w:rPr>
+                <w:b/>
+              </w:rPr>
+              <w:t>Total Time: 1.5</w:t>
+            </w:r>
+            <w:bookmarkStart w:id="0" w:name="_GoBack"/>
+            <w:bookmarkEnd w:id="0"/>
+            <w:r>
+              <w:rPr>
+                <w:b/>
+              </w:rPr>
+              <w:t xml:space="preserve"> hours</w:t>
             </w:r>
           </w:p>
         </w:tc>
@@ -611,15 +567,13 @@
               <w:t>Power on your computer and go through the setup process.  You can skip signing up with K</w:t>
             </w:r>
             <w:r>
-              <w:t xml:space="preserve">ano if you like.  Enjoy the </w:t>
-            </w:r>
-            <w:proofErr w:type="spellStart"/>
-            <w:r>
-              <w:t>rabbithole</w:t>
-            </w:r>
-            <w:proofErr w:type="spellEnd"/>
-            <w:r>
-              <w:t>!!</w:t>
+              <w:t>ano if you like.  Enjoy the rabbit</w:t>
+            </w:r>
+            <w:r>
+              <w:t xml:space="preserve"> </w:t>
+            </w:r>
+            <w:r>
+              <w:t>hole!!</w:t>
             </w:r>
           </w:p>
         </w:tc>
@@ -662,29 +616,47 @@
               <w:rPr>
                 <w:b/>
               </w:rPr>
-              <w:t>Discovery:</w:t>
-            </w:r>
-          </w:p>
-          <w:p>
-            <w:pPr>
-              <w:widowControl w:val="0"/>
-              <w:pBdr>
-                <w:top w:val="nil"/>
-                <w:left w:val="nil"/>
-                <w:bottom w:val="nil"/>
-                <w:right w:val="nil"/>
-                <w:between w:val="nil"/>
-              </w:pBdr>
-            </w:pPr>
-            <w:r>
-              <w:t xml:space="preserve">List all the parts that </w:t>
-            </w:r>
-            <w:r>
-              <w:t>make up your Kano computer</w:t>
-            </w:r>
-            <w:r>
-              <w:t>.  For each part think if it is an input or output of the computer.</w:t>
-            </w:r>
+              <w:t>Discover</w:t>
+            </w:r>
+            <w:r>
+              <w:rPr>
+                <w:b/>
+              </w:rPr>
+              <w:t xml:space="preserve"> and Think</w:t>
+            </w:r>
+            <w:r>
+              <w:rPr>
+                <w:b/>
+              </w:rPr>
+              <w:t>:</w:t>
+            </w:r>
+          </w:p>
+          <w:p>
+            <w:pPr>
+              <w:widowControl w:val="0"/>
+              <w:pBdr>
+                <w:top w:val="nil"/>
+                <w:left w:val="nil"/>
+                <w:bottom w:val="nil"/>
+                <w:right w:val="nil"/>
+                <w:between w:val="nil"/>
+              </w:pBdr>
+            </w:pPr>
+            <w:r>
+              <w:t>List all the parts that make up your Kano computer.  For each part think if it is an input or output of the computer.</w:t>
+            </w:r>
+          </w:p>
+          <w:p>
+            <w:pPr>
+              <w:widowControl w:val="0"/>
+              <w:pBdr>
+                <w:top w:val="nil"/>
+                <w:left w:val="nil"/>
+                <w:bottom w:val="nil"/>
+                <w:right w:val="nil"/>
+                <w:between w:val="nil"/>
+              </w:pBdr>
+            </w:pPr>
           </w:p>
           <w:p>
             <w:pPr>
@@ -705,6 +677,9 @@
             </w:r>
             <w:r>
               <w:t xml:space="preserve"> by the way.</w:t>
+            </w:r>
+            <w:r>
+              <w:t xml:space="preserve"> What are the inputs and outputs of it?</w:t>
             </w:r>
           </w:p>
         </w:tc>
@@ -780,85 +755,160 @@
               <w:rPr>
                 <w:b/>
               </w:rPr>
-              <w:t>1hr</w:t>
-            </w:r>
-          </w:p>
-          <w:p>
-            <w:pPr>
-              <w:widowControl w:val="0"/>
-              <w:pBdr>
-                <w:top w:val="nil"/>
-                <w:left w:val="nil"/>
-                <w:bottom w:val="nil"/>
-                <w:right w:val="nil"/>
-                <w:between w:val="nil"/>
-              </w:pBdr>
-            </w:pPr>
-            <w:r>
-              <w:t>Direct them to Make Art so they can start coding art! If you have a lot of time left to explore then move on the</w:t>
-            </w:r>
-            <w:hyperlink r:id="rId7">
-              <w:r>
-                <w:rPr>
-                  <w:color w:val="1155CC"/>
-                  <w:u w:val="single"/>
-                </w:rPr>
-                <w:t xml:space="preserve"> Explore Kano lesson plan.</w:t>
-              </w:r>
-            </w:hyperlink>
+              <w:t>45 min</w:t>
+            </w:r>
+          </w:p>
+          <w:p>
+            <w:pPr>
+              <w:widowControl w:val="0"/>
+              <w:pBdr>
+                <w:top w:val="nil"/>
+                <w:left w:val="nil"/>
+                <w:bottom w:val="nil"/>
+                <w:right w:val="nil"/>
+                <w:between w:val="nil"/>
+              </w:pBdr>
+            </w:pPr>
+            <w:r>
+              <w:t xml:space="preserve">Open Make Art. This is an application that allows you to write code or instructions to your computer to make beautiful art.  </w:t>
+            </w:r>
+          </w:p>
+          <w:p>
+            <w:pPr>
+              <w:widowControl w:val="0"/>
+              <w:pBdr>
+                <w:top w:val="nil"/>
+                <w:left w:val="nil"/>
+                <w:bottom w:val="nil"/>
+                <w:right w:val="nil"/>
+                <w:between w:val="nil"/>
+              </w:pBdr>
+            </w:pPr>
+          </w:p>
+          <w:p>
+            <w:pPr>
+              <w:widowControl w:val="0"/>
+              <w:pBdr>
+                <w:top w:val="nil"/>
+                <w:left w:val="nil"/>
+                <w:bottom w:val="nil"/>
+                <w:right w:val="nil"/>
+                <w:between w:val="nil"/>
+              </w:pBdr>
+              <w:rPr>
+                <w:b/>
+              </w:rPr>
+            </w:pPr>
+            <w:r>
+              <w:rPr>
+                <w:b/>
+              </w:rPr>
+              <w:t>Discover and Think</w:t>
+            </w:r>
+            <w:r>
+              <w:rPr>
+                <w:b/>
+              </w:rPr>
+              <w:t>:</w:t>
+            </w:r>
+          </w:p>
+          <w:p>
+            <w:pPr>
+              <w:widowControl w:val="0"/>
+              <w:pBdr>
+                <w:top w:val="nil"/>
+                <w:left w:val="nil"/>
+                <w:bottom w:val="nil"/>
+                <w:right w:val="nil"/>
+                <w:between w:val="nil"/>
+              </w:pBdr>
+            </w:pPr>
+            <w:r>
+              <w:t xml:space="preserve">To code a program to make art you had to give commands and parameters or options.  </w:t>
+            </w:r>
+          </w:p>
+          <w:p>
+            <w:pPr>
+              <w:widowControl w:val="0"/>
+              <w:pBdr>
+                <w:top w:val="nil"/>
+                <w:left w:val="nil"/>
+                <w:bottom w:val="nil"/>
+                <w:right w:val="nil"/>
+                <w:between w:val="nil"/>
+              </w:pBdr>
+            </w:pPr>
+            <w:r>
+              <w:t>Write down a couple commands and their parameters.</w:t>
+            </w:r>
+          </w:p>
+          <w:p>
+            <w:pPr>
+              <w:widowControl w:val="0"/>
+              <w:pBdr>
+                <w:top w:val="nil"/>
+                <w:left w:val="nil"/>
+                <w:bottom w:val="nil"/>
+                <w:right w:val="nil"/>
+                <w:between w:val="nil"/>
+              </w:pBdr>
+            </w:pPr>
+          </w:p>
+          <w:p>
+            <w:pPr>
+              <w:widowControl w:val="0"/>
+              <w:pBdr>
+                <w:top w:val="nil"/>
+                <w:left w:val="nil"/>
+                <w:bottom w:val="nil"/>
+                <w:right w:val="nil"/>
+                <w:between w:val="nil"/>
+              </w:pBdr>
+            </w:pPr>
+            <w:r>
+              <w:t>Did you notice you can make many colo</w:t>
+            </w:r>
+            <w:r>
+              <w:t>u</w:t>
+            </w:r>
+            <w:r>
+              <w:t>rs in your art?  When coding or giving the computer our instructions, you should see that we always had to tell it what colo</w:t>
+            </w:r>
+            <w:r>
+              <w:t>u</w:t>
+            </w:r>
+            <w:r>
+              <w:t>r to use until we wanted to switch colo</w:t>
+            </w:r>
+            <w:r>
+              <w:t>u</w:t>
+            </w:r>
+            <w:r>
+              <w:t xml:space="preserve">rs.  The computer is very powerful as long as we give it proper instructions.  Did you also notice that if you spelled a command or option wrong the computer would not understand what </w:t>
+            </w:r>
+            <w:r>
+              <w:t>you wanted</w:t>
+            </w:r>
+            <w:r>
+              <w:t>.  What error message did you get?</w:t>
+            </w:r>
+          </w:p>
+          <w:p>
+            <w:pPr>
+              <w:widowControl w:val="0"/>
+              <w:pBdr>
+                <w:top w:val="nil"/>
+                <w:left w:val="nil"/>
+                <w:bottom w:val="nil"/>
+                <w:right w:val="nil"/>
+                <w:between w:val="nil"/>
+              </w:pBdr>
+              <w:rPr>
+                <w:b/>
+              </w:rPr>
+            </w:pPr>
             <w:r>
               <w:t xml:space="preserve"> </w:t>
-            </w:r>
-          </w:p>
-          <w:p>
-            <w:pPr>
-              <w:widowControl w:val="0"/>
-              <w:pBdr>
-                <w:top w:val="nil"/>
-                <w:left w:val="nil"/>
-                <w:bottom w:val="nil"/>
-                <w:right w:val="nil"/>
-                <w:between w:val="nil"/>
-              </w:pBdr>
-            </w:pPr>
-          </w:p>
-          <w:p>
-            <w:pPr>
-              <w:widowControl w:val="0"/>
-              <w:pBdr>
-                <w:top w:val="nil"/>
-                <w:left w:val="nil"/>
-                <w:bottom w:val="nil"/>
-                <w:right w:val="nil"/>
-                <w:between w:val="nil"/>
-              </w:pBdr>
-              <w:rPr>
-                <w:b/>
-              </w:rPr>
-            </w:pPr>
-            <w:r>
-              <w:rPr>
-                <w:b/>
-              </w:rPr>
-              <w:t xml:space="preserve">Challenge 3: Clean Up Time!10 min </w:t>
-            </w:r>
-          </w:p>
-          <w:p>
-            <w:pPr>
-              <w:widowControl w:val="0"/>
-              <w:pBdr>
-                <w:top w:val="nil"/>
-                <w:left w:val="nil"/>
-                <w:bottom w:val="nil"/>
-                <w:right w:val="nil"/>
-                <w:between w:val="nil"/>
-              </w:pBdr>
-              <w:rPr>
-                <w:b/>
-              </w:rPr>
-            </w:pPr>
-            <w:r>
-              <w:t xml:space="preserve">As you start using the Kanos in class, how you clean up will become important. Take a substantial amount of time (10 - 15 minutes) to practice your clean up routine with your students. </w:t>
             </w:r>
           </w:p>
         </w:tc>
@@ -893,32 +943,36 @@
                 <w:right w:val="nil"/>
                 <w:between w:val="nil"/>
               </w:pBdr>
-              <w:rPr>
-                <w:b/>
-              </w:rPr>
-            </w:pPr>
-            <w:r>
-              <w:rPr>
-                <w:b/>
-              </w:rPr>
-              <w:t xml:space="preserve">Kano </w:t>
-            </w:r>
-            <w:proofErr w:type="spellStart"/>
-            <w:r>
-              <w:rPr>
-                <w:b/>
-              </w:rPr>
-              <w:t>Cleanup</w:t>
-            </w:r>
-            <w:proofErr w:type="spellEnd"/>
-            <w:r>
-              <w:rPr>
-                <w:b/>
-              </w:rPr>
-              <w:t xml:space="preserve">: </w:t>
+            </w:pPr>
+            <w:r>
+              <w:rPr>
+                <w:b/>
+              </w:rPr>
+              <w:t xml:space="preserve">Kano Cleanup: </w:t>
             </w:r>
             <w:r>
               <w:t>5 min</w:t>
+            </w:r>
+          </w:p>
+          <w:p>
+            <w:pPr>
+              <w:widowControl w:val="0"/>
+              <w:pBdr>
+                <w:top w:val="nil"/>
+                <w:left w:val="nil"/>
+                <w:bottom w:val="nil"/>
+                <w:right w:val="nil"/>
+                <w:between w:val="nil"/>
+              </w:pBdr>
+              <w:rPr>
+                <w:b/>
+              </w:rPr>
+            </w:pPr>
+            <w:r>
+              <w:t>Take apart your Kano</w:t>
+            </w:r>
+            <w:r>
+              <w:t xml:space="preserve"> and put it back in the box for the next student to enjoy.</w:t>
             </w:r>
           </w:p>
         </w:tc>
@@ -976,10 +1030,7 @@
               </w:pBdr>
             </w:pPr>
             <w:r>
-              <w:t>Once the computers are picked up, ask a few reflect</w:t>
-            </w:r>
-            <w:r>
-              <w:t xml:space="preserve">ion questions: </w:t>
+              <w:t xml:space="preserve">Once the computers are picked up, ask a few reflection questions: </w:t>
             </w:r>
           </w:p>
           <w:p>
@@ -998,15 +1049,13 @@
               <w:contextualSpacing/>
             </w:pPr>
             <w:r>
-              <w:t xml:space="preserve">What was your </w:t>
-            </w:r>
-            <w:proofErr w:type="spellStart"/>
-            <w:r>
-              <w:t>favorite</w:t>
-            </w:r>
-            <w:proofErr w:type="spellEnd"/>
-            <w:r>
-              <w:t xml:space="preserve"> part about today’s session?</w:t>
+              <w:t>What was your favo</w:t>
+            </w:r>
+            <w:r>
+              <w:t>u</w:t>
+            </w:r>
+            <w:r>
+              <w:t>rite part about today’s session?</w:t>
             </w:r>
           </w:p>
           <w:p>
@@ -1025,15 +1074,13 @@
               <w:contextualSpacing/>
             </w:pPr>
             <w:r>
-              <w:t xml:space="preserve">What was your least </w:t>
-            </w:r>
-            <w:proofErr w:type="spellStart"/>
-            <w:r>
-              <w:t>favorite</w:t>
-            </w:r>
-            <w:proofErr w:type="spellEnd"/>
-            <w:r>
-              <w:t xml:space="preserve"> part about today’s session?</w:t>
+              <w:t>What was your least favo</w:t>
+            </w:r>
+            <w:r>
+              <w:t>u</w:t>
+            </w:r>
+            <w:r>
+              <w:t>rite part about today’s session?</w:t>
             </w:r>
           </w:p>
           <w:p>
@@ -1071,126 +1118,7 @@
               <w:contextualSpacing/>
             </w:pPr>
             <w:r>
-              <w:t>Why is it important to create, not just consume, technology?</w:t>
-            </w:r>
-          </w:p>
-          <w:p>
-            <w:pPr>
-              <w:pBdr>
-                <w:top w:val="nil"/>
-                <w:left w:val="nil"/>
-                <w:bottom w:val="nil"/>
-                <w:right w:val="nil"/>
-                <w:between w:val="nil"/>
-              </w:pBdr>
-            </w:pPr>
-            <w:r>
-              <w:t xml:space="preserve">Call on 4 people to answer 1 of the 4 questions above. </w:t>
-            </w:r>
-          </w:p>
-          <w:p>
-            <w:pPr>
-              <w:widowControl w:val="0"/>
-              <w:pBdr>
-                <w:top w:val="nil"/>
-                <w:left w:val="nil"/>
-                <w:bottom w:val="nil"/>
-                <w:right w:val="nil"/>
-                <w:between w:val="nil"/>
-              </w:pBdr>
-              <w:rPr>
-                <w:b/>
-              </w:rPr>
-            </w:pPr>
-          </w:p>
-          <w:p>
-            <w:pPr>
-              <w:widowControl w:val="0"/>
-              <w:pBdr>
-                <w:top w:val="nil"/>
-                <w:left w:val="nil"/>
-                <w:bottom w:val="nil"/>
-                <w:right w:val="nil"/>
-                <w:between w:val="nil"/>
-              </w:pBdr>
-              <w:rPr>
-                <w:b/>
-              </w:rPr>
-            </w:pPr>
-            <w:r>
-              <w:rPr>
-                <w:b/>
-              </w:rPr>
-              <w:t xml:space="preserve">Closing/Homework: 2 min </w:t>
-            </w:r>
-          </w:p>
-          <w:p>
-            <w:pPr>
-              <w:widowControl w:val="0"/>
-              <w:pBdr>
-                <w:top w:val="nil"/>
-                <w:left w:val="nil"/>
-                <w:bottom w:val="nil"/>
-                <w:right w:val="nil"/>
-                <w:between w:val="nil"/>
-              </w:pBdr>
-            </w:pPr>
-            <w:r>
-              <w:t>Before everyone leaves, ask the learner to go home tonight and draw or write what it was like to build a Kano Computer. Did they enjoy it? Were they excited? What was the com</w:t>
-            </w:r>
-            <w:r>
-              <w:t>puter like?</w:t>
-            </w:r>
-          </w:p>
-          <w:p>
-            <w:pPr>
-              <w:widowControl w:val="0"/>
-              <w:pBdr>
-                <w:top w:val="nil"/>
-                <w:left w:val="nil"/>
-                <w:bottom w:val="nil"/>
-                <w:right w:val="nil"/>
-                <w:between w:val="nil"/>
-              </w:pBdr>
-            </w:pPr>
-          </w:p>
-          <w:p>
-            <w:pPr>
-              <w:widowControl w:val="0"/>
-              <w:pBdr>
-                <w:top w:val="nil"/>
-                <w:left w:val="nil"/>
-                <w:bottom w:val="nil"/>
-                <w:right w:val="nil"/>
-                <w:between w:val="nil"/>
-              </w:pBdr>
-            </w:pPr>
-            <w:r>
-              <w:t xml:space="preserve">If you want to give out a worksheet you can give learners </w:t>
-            </w:r>
-            <w:hyperlink r:id="rId8">
-              <w:r>
-                <w:rPr>
-                  <w:color w:val="1155CC"/>
-                  <w:u w:val="single"/>
-                </w:rPr>
-                <w:t xml:space="preserve">handout 1 </w:t>
-              </w:r>
-            </w:hyperlink>
-            <w:r>
-              <w:t>and</w:t>
-            </w:r>
-            <w:hyperlink r:id="rId9">
-              <w:r>
-                <w:rPr>
-                  <w:color w:val="1155CC"/>
-                  <w:u w:val="single"/>
-                </w:rPr>
-                <w:t xml:space="preserve"> handout 2</w:t>
-              </w:r>
-            </w:hyperlink>
-            <w:r>
-              <w:t xml:space="preserve">. Ask them to identify each part of the Kano Computer and explain in their own words what that part does. </w:t>
+              <w:t xml:space="preserve">Why is it important to create, not just consume, technology? </w:t>
             </w:r>
           </w:p>
         </w:tc>
@@ -1230,21 +1158,13 @@
               <w:rPr>
                 <w:b/>
               </w:rPr>
-              <w:t xml:space="preserve">Kano </w:t>
-            </w:r>
-            <w:proofErr w:type="spellStart"/>
-            <w:r>
-              <w:rPr>
-                <w:b/>
-              </w:rPr>
-              <w:t>Cleanup</w:t>
-            </w:r>
-            <w:proofErr w:type="spellEnd"/>
-            <w:r>
-              <w:rPr>
-                <w:b/>
-              </w:rPr>
-              <w:t xml:space="preserve">: </w:t>
+              <w:t>Test Time !!</w:t>
+            </w:r>
+            <w:r>
+              <w:rPr>
+                <w:b/>
+              </w:rPr>
+              <w:t xml:space="preserve"> </w:t>
             </w:r>
             <w:r>
               <w:t>5 min</w:t>
@@ -1264,14 +1184,6 @@
                 <w:b/>
               </w:rPr>
             </w:pPr>
-            <w:r>
-              <w:rPr>
-                <w:b/>
-              </w:rPr>
-              <w:t>Power down and put away the Kanos</w:t>
-            </w:r>
-            <w:bookmarkStart w:id="0" w:name="_GoBack"/>
-            <w:bookmarkEnd w:id="0"/>
           </w:p>
         </w:tc>
       </w:tr>

</xml_diff>

<commit_message>
Finished Lab 2.  Needs some polishing.  Lab 1 had a minor change at the Evaluation bullets.
</commit_message>
<xml_diff>
--- a/docs/Lab1/Lab1.docx
+++ b/docs/Lab1/Lab1.docx
@@ -252,37 +252,39 @@
                 <w:b/>
               </w:rPr>
             </w:pPr>
-            <w:r>
-              <w:rPr>
-                <w:b/>
-              </w:rPr>
-              <w:t>Title:Build A Computer and Learn!</w:t>
-            </w:r>
-          </w:p>
-          <w:p>
-            <w:pPr>
-              <w:widowControl w:val="0"/>
-              <w:pBdr>
-                <w:top w:val="nil"/>
-                <w:left w:val="nil"/>
-                <w:bottom w:val="nil"/>
-                <w:right w:val="nil"/>
-                <w:between w:val="nil"/>
-              </w:pBdr>
-            </w:pPr>
-            <w:r>
-              <w:rPr>
-                <w:b/>
-              </w:rPr>
-              <w:t>Total Time: 1.5</w:t>
-            </w:r>
-            <w:bookmarkStart w:id="0" w:name="_GoBack"/>
-            <w:bookmarkEnd w:id="0"/>
-            <w:r>
-              <w:rPr>
-                <w:b/>
-              </w:rPr>
-              <w:t xml:space="preserve"> hours</w:t>
+            <w:proofErr w:type="spellStart"/>
+            <w:proofErr w:type="gramStart"/>
+            <w:r>
+              <w:rPr>
+                <w:b/>
+              </w:rPr>
+              <w:t>Title:Build</w:t>
+            </w:r>
+            <w:proofErr w:type="spellEnd"/>
+            <w:proofErr w:type="gramEnd"/>
+            <w:r>
+              <w:rPr>
+                <w:b/>
+              </w:rPr>
+              <w:t xml:space="preserve"> A Computer and Learn!</w:t>
+            </w:r>
+          </w:p>
+          <w:p>
+            <w:pPr>
+              <w:widowControl w:val="0"/>
+              <w:pBdr>
+                <w:top w:val="nil"/>
+                <w:left w:val="nil"/>
+                <w:bottom w:val="nil"/>
+                <w:right w:val="nil"/>
+                <w:between w:val="nil"/>
+              </w:pBdr>
+            </w:pPr>
+            <w:r>
+              <w:rPr>
+                <w:b/>
+              </w:rPr>
+              <w:t>Total Time: 1.5 hours</w:t>
             </w:r>
           </w:p>
         </w:tc>
@@ -803,13 +805,7 @@
               <w:rPr>
                 <w:b/>
               </w:rPr>
-              <w:t>Discover and Think</w:t>
-            </w:r>
-            <w:r>
-              <w:rPr>
-                <w:b/>
-              </w:rPr>
-              <w:t>:</w:t>
+              <w:t>Discover and Think:</w:t>
             </w:r>
           </w:p>
           <w:p>
@@ -887,10 +883,18 @@
               <w:t xml:space="preserve">rs.  The computer is very powerful as long as we give it proper instructions.  Did you also notice that if you spelled a command or option wrong the computer would not understand what </w:t>
             </w:r>
             <w:r>
-              <w:t>you wanted</w:t>
-            </w:r>
-            <w:r>
-              <w:t>.  What error message did you get?</w:t>
+              <w:t xml:space="preserve">you </w:t>
+            </w:r>
+            <w:proofErr w:type="gramStart"/>
+            <w:r>
+              <w:t>wanted</w:t>
+            </w:r>
+            <w:r>
+              <w:t>.</w:t>
+            </w:r>
+            <w:proofErr w:type="gramEnd"/>
+            <w:r>
+              <w:t xml:space="preserve">  What error message did you get?</w:t>
             </w:r>
           </w:p>
           <w:p>
@@ -948,7 +952,21 @@
               <w:rPr>
                 <w:b/>
               </w:rPr>
-              <w:t xml:space="preserve">Kano Cleanup: </w:t>
+              <w:t xml:space="preserve">Kano </w:t>
+            </w:r>
+            <w:proofErr w:type="spellStart"/>
+            <w:r>
+              <w:rPr>
+                <w:b/>
+              </w:rPr>
+              <w:t>Cleanup</w:t>
+            </w:r>
+            <w:proofErr w:type="spellEnd"/>
+            <w:r>
+              <w:rPr>
+                <w:b/>
+              </w:rPr>
+              <w:t xml:space="preserve">: </w:t>
             </w:r>
             <w:r>
               <w:t>5 min</w:t>
@@ -1101,25 +1119,8 @@
             <w:r>
               <w:t>What are 3 things you learned today?</w:t>
             </w:r>
-          </w:p>
-          <w:p>
-            <w:pPr>
-              <w:numPr>
-                <w:ilvl w:val="0"/>
-                <w:numId w:val="3"/>
-              </w:numPr>
-              <w:pBdr>
-                <w:top w:val="nil"/>
-                <w:left w:val="nil"/>
-                <w:bottom w:val="nil"/>
-                <w:right w:val="nil"/>
-                <w:between w:val="nil"/>
-              </w:pBdr>
-              <w:contextualSpacing/>
-            </w:pPr>
-            <w:r>
-              <w:t xml:space="preserve">Why is it important to create, not just consume, technology? </w:t>
-            </w:r>
+            <w:bookmarkStart w:id="0" w:name="_GoBack"/>
+            <w:bookmarkEnd w:id="0"/>
           </w:p>
         </w:tc>
       </w:tr>
@@ -1158,8 +1159,16 @@
               <w:rPr>
                 <w:b/>
               </w:rPr>
-              <w:t>Test Time !!</w:t>
-            </w:r>
+              <w:t xml:space="preserve">Test </w:t>
+            </w:r>
+            <w:proofErr w:type="gramStart"/>
+            <w:r>
+              <w:rPr>
+                <w:b/>
+              </w:rPr>
+              <w:t>Time !!</w:t>
+            </w:r>
+            <w:proofErr w:type="gramEnd"/>
             <w:r>
               <w:rPr>
                 <w:b/>

</xml_diff>

<commit_message>
Slight changes to Labs.
</commit_message>
<xml_diff>
--- a/docs/Lab1/Lab1.docx
+++ b/docs/Lab1/Lab1.docx
@@ -12,6 +12,9 @@
           <w:between w:val="nil"/>
         </w:pBdr>
       </w:pPr>
+      <w:r>
+        <w:t>doug</w:t>
+      </w:r>
       <w:r>
         <w:t xml:space="preserve"> </w:t>
       </w:r>
@@ -252,21 +255,11 @@
                 <w:b/>
               </w:rPr>
             </w:pPr>
-            <w:proofErr w:type="spellStart"/>
-            <w:proofErr w:type="gramStart"/>
-            <w:r>
-              <w:rPr>
-                <w:b/>
-              </w:rPr>
-              <w:t>Title:Build</w:t>
-            </w:r>
-            <w:proofErr w:type="spellEnd"/>
-            <w:proofErr w:type="gramEnd"/>
-            <w:r>
-              <w:rPr>
-                <w:b/>
-              </w:rPr>
-              <w:t xml:space="preserve"> A Computer and Learn!</w:t>
+            <w:r>
+              <w:rPr>
+                <w:b/>
+              </w:rPr>
+              <w:t>Title:Build A Computer and Learn!</w:t>
             </w:r>
           </w:p>
           <w:p>
@@ -378,7 +371,10 @@
               <w:contextualSpacing/>
             </w:pPr>
             <w:r>
-              <w:t xml:space="preserve">Learners build computers and write lines of code. </w:t>
+              <w:t>Learners build computers</w:t>
+            </w:r>
+            <w:r>
+              <w:t>.</w:t>
             </w:r>
           </w:p>
         </w:tc>
@@ -436,7 +432,15 @@
               </w:pBdr>
             </w:pPr>
             <w:r>
-              <w:t>List all the parts that you think make up a computer.  For each part think if it is an input or output of the computer.</w:t>
+              <w:t xml:space="preserve">List all the parts that you think make up a computer.  </w:t>
+            </w:r>
+            <w:r>
+              <w:t xml:space="preserve">Inputs are things that humans can control and change.  Outputs are things that the computer gives us like answers we want images we want to see.  </w:t>
+            </w:r>
+            <w:bookmarkStart w:id="0" w:name="_GoBack"/>
+            <w:bookmarkEnd w:id="0"/>
+            <w:r>
+              <w:t>For each part think if it is an input or output of the computer.</w:t>
             </w:r>
           </w:p>
         </w:tc>
@@ -569,13 +573,22 @@
               <w:t>Power on your computer and go through the setup process.  You can skip signing up with K</w:t>
             </w:r>
             <w:r>
-              <w:t>ano if you like.  Enjoy the rabbit</w:t>
+              <w:t>ano if you like</w:t>
+            </w:r>
+            <w:r>
+              <w:t xml:space="preserve"> or sign up.  Just remember to write down your information</w:t>
+            </w:r>
+            <w:r>
+              <w:t>.  Enjoy the rabbit</w:t>
             </w:r>
             <w:r>
               <w:t xml:space="preserve"> </w:t>
             </w:r>
             <w:r>
               <w:t>hole!!</w:t>
+            </w:r>
+            <w:r>
+              <w:t xml:space="preserve"> </w:t>
             </w:r>
           </w:p>
         </w:tc>
@@ -774,6 +787,9 @@
             <w:r>
               <w:t xml:space="preserve">Open Make Art. This is an application that allows you to write code or instructions to your computer to make beautiful art.  </w:t>
             </w:r>
+            <w:r>
+              <w:t>Start in Basic.</w:t>
+            </w:r>
           </w:p>
           <w:p>
             <w:pPr>
@@ -883,18 +899,10 @@
               <w:t xml:space="preserve">rs.  The computer is very powerful as long as we give it proper instructions.  Did you also notice that if you spelled a command or option wrong the computer would not understand what </w:t>
             </w:r>
             <w:r>
-              <w:t xml:space="preserve">you </w:t>
-            </w:r>
-            <w:proofErr w:type="gramStart"/>
-            <w:r>
-              <w:t>wanted</w:t>
-            </w:r>
-            <w:r>
-              <w:t>.</w:t>
-            </w:r>
-            <w:proofErr w:type="gramEnd"/>
-            <w:r>
-              <w:t xml:space="preserve">  What error message did you get?</w:t>
+              <w:t>you wanted</w:t>
+            </w:r>
+            <w:r>
+              <w:t>.  What error message did you get?</w:t>
             </w:r>
           </w:p>
           <w:p>
@@ -952,21 +960,7 @@
               <w:rPr>
                 <w:b/>
               </w:rPr>
-              <w:t xml:space="preserve">Kano </w:t>
-            </w:r>
-            <w:proofErr w:type="spellStart"/>
-            <w:r>
-              <w:rPr>
-                <w:b/>
-              </w:rPr>
-              <w:t>Cleanup</w:t>
-            </w:r>
-            <w:proofErr w:type="spellEnd"/>
-            <w:r>
-              <w:rPr>
-                <w:b/>
-              </w:rPr>
-              <w:t xml:space="preserve">: </w:t>
+              <w:t xml:space="preserve">Kano Cleanup: </w:t>
             </w:r>
             <w:r>
               <w:t>5 min</w:t>
@@ -1119,8 +1113,6 @@
             <w:r>
               <w:t>What are 3 things you learned today?</w:t>
             </w:r>
-            <w:bookmarkStart w:id="0" w:name="_GoBack"/>
-            <w:bookmarkEnd w:id="0"/>
           </w:p>
         </w:tc>
       </w:tr>
@@ -1159,16 +1151,8 @@
               <w:rPr>
                 <w:b/>
               </w:rPr>
-              <w:t xml:space="preserve">Test </w:t>
-            </w:r>
-            <w:proofErr w:type="gramStart"/>
-            <w:r>
-              <w:rPr>
-                <w:b/>
-              </w:rPr>
-              <w:t>Time !!</w:t>
-            </w:r>
-            <w:proofErr w:type="gramEnd"/>
+              <w:t>Test Time !!</w:t>
+            </w:r>
             <w:r>
               <w:rPr>
                 <w:b/>

</xml_diff>